<commit_message>
Pequeño typo en caso practico
</commit_message>
<xml_diff>
--- a/FuentesCurso/UD 08. Introduccion a Kubernetes/UD 08.03 - Caso practico 01 - Aplicacion Flask con Kubernetes.docx
+++ b/FuentesCurso/UD 08. Introduccion a Kubernetes/UD 08.03 - Caso practico 01 - Aplicacion Flask con Kubernetes.docx
@@ -79,12 +79,12 @@
             <wp:extent cx="6120000" cy="723900"/>
             <wp:effectExtent b="0" l="0" r="0" t="0"/>
             <wp:wrapSquare wrapText="bothSides" distB="114300" distT="114300" distL="114300" distR="114300"/>
-            <wp:docPr id="18" name="image2.png"/>
+            <wp:docPr id="18" name="image18.png"/>
             <a:graphic>
               <a:graphicData uri="http://schemas.openxmlformats.org/drawingml/2006/picture">
                 <pic:pic>
                   <pic:nvPicPr>
-                    <pic:cNvPr id="0" name="image2.png"/>
+                    <pic:cNvPr id="0" name="image18.png"/>
                     <pic:cNvPicPr preferRelativeResize="0"/>
                   </pic:nvPicPr>
                   <pic:blipFill>
@@ -119,12 +119,12 @@
           <wp:inline distB="114300" distT="114300" distL="114300" distR="114300">
             <wp:extent cx="447675" cy="57150"/>
             <wp:effectExtent b="0" l="0" r="0" t="0"/>
-            <wp:docPr descr="short line" id="9" name="image19.png"/>
+            <wp:docPr descr="short line" id="8" name="image9.png"/>
             <a:graphic>
               <a:graphicData uri="http://schemas.openxmlformats.org/drawingml/2006/picture">
                 <pic:pic>
                   <pic:nvPicPr>
-                    <pic:cNvPr descr="short line" id="0" name="image19.png"/>
+                    <pic:cNvPr descr="short line" id="0" name="image9.png"/>
                     <pic:cNvPicPr preferRelativeResize="0"/>
                   </pic:nvPicPr>
                   <pic:blipFill>
@@ -388,12 +388,12 @@
             <wp:extent cx="922564" cy="322898"/>
             <wp:effectExtent b="0" l="0" r="0" t="0"/>
             <wp:wrapSquare wrapText="bothSides" distB="57150" distT="57150" distL="57150" distR="57150"/>
-            <wp:docPr id="2" name="image14.png"/>
+            <wp:docPr id="2" name="image2.png"/>
             <a:graphic>
               <a:graphicData uri="http://schemas.openxmlformats.org/drawingml/2006/picture">
                 <pic:pic>
                   <pic:nvPicPr>
-                    <pic:cNvPr id="0" name="image14.png"/>
+                    <pic:cNvPr id="0" name="image2.png"/>
                     <pic:cNvPicPr preferRelativeResize="0"/>
                   </pic:nvPicPr>
                   <pic:blipFill>
@@ -1485,12 +1485,12 @@
           <wp:inline distB="114300" distT="114300" distL="114300" distR="114300">
             <wp:extent cx="6120000" cy="1244600"/>
             <wp:effectExtent b="0" l="0" r="0" t="0"/>
-            <wp:docPr id="15" name="image5.png"/>
+            <wp:docPr id="14" name="image17.png"/>
             <a:graphic>
               <a:graphicData uri="http://schemas.openxmlformats.org/drawingml/2006/picture">
                 <pic:pic>
                   <pic:nvPicPr>
-                    <pic:cNvPr id="0" name="image5.png"/>
+                    <pic:cNvPr id="0" name="image17.png"/>
                     <pic:cNvPicPr preferRelativeResize="0"/>
                   </pic:nvPicPr>
                   <pic:blipFill>
@@ -2217,12 +2217,12 @@
           <wp:inline distB="114300" distT="114300" distL="114300" distR="114300">
             <wp:extent cx="6120000" cy="2171700"/>
             <wp:effectExtent b="0" l="0" r="0" t="0"/>
-            <wp:docPr id="7" name="image18.png"/>
+            <wp:docPr id="7" name="image5.png"/>
             <a:graphic>
               <a:graphicData uri="http://schemas.openxmlformats.org/drawingml/2006/picture">
                 <pic:pic>
                   <pic:nvPicPr>
-                    <pic:cNvPr id="0" name="image18.png"/>
+                    <pic:cNvPr id="0" name="image5.png"/>
                     <pic:cNvPicPr preferRelativeResize="0"/>
                   </pic:nvPicPr>
                   <pic:blipFill>
@@ -2627,14 +2627,14 @@
         <w:rPr/>
         <w:drawing>
           <wp:inline distB="114300" distT="114300" distL="114300" distR="114300">
-            <wp:extent cx="6120000" cy="254000"/>
+            <wp:extent cx="6120000" cy="228600"/>
             <wp:effectExtent b="0" l="0" r="0" t="0"/>
-            <wp:docPr id="8" name="image8.png"/>
+            <wp:docPr id="17" name="image15.png"/>
             <a:graphic>
               <a:graphicData uri="http://schemas.openxmlformats.org/drawingml/2006/picture">
                 <pic:pic>
                   <pic:nvPicPr>
-                    <pic:cNvPr id="0" name="image8.png"/>
+                    <pic:cNvPr id="0" name="image15.png"/>
                     <pic:cNvPicPr preferRelativeResize="0"/>
                   </pic:nvPicPr>
                   <pic:blipFill>
@@ -2647,7 +2647,7 @@
                   <pic:spPr>
                     <a:xfrm>
                       <a:off x="0" y="0"/>
-                      <a:ext cx="6120000" cy="254000"/>
+                      <a:ext cx="6120000" cy="228600"/>
                     </a:xfrm>
                     <a:prstGeom prst="rect"/>
                     <a:ln/>
@@ -2658,16 +2658,6 @@
           </wp:inline>
         </w:drawing>
       </w:r>
-      <w:r>
-        <w:rPr>
-          <w:rtl w:val="0"/>
-        </w:rPr>
-      </w:r>
-    </w:p>
-    <w:p>
-      <w:pPr>
-        <w:rPr/>
-      </w:pPr>
       <w:r>
         <w:rPr>
           <w:rtl w:val="0"/>
@@ -2905,6 +2895,16 @@
         <w:rPr>
           <w:rtl w:val="0"/>
         </w:rPr>
+      </w:r>
+    </w:p>
+    <w:p>
+      <w:pPr>
+        <w:rPr/>
+      </w:pPr>
+      <w:r>
+        <w:rPr>
+          <w:rtl w:val="0"/>
+        </w:rPr>
         <w:t xml:space="preserve">Obteniendo algo similar a:</w:t>
       </w:r>
     </w:p>
@@ -2918,12 +2918,12 @@
           <wp:inline distB="114300" distT="114300" distL="114300" distR="114300">
             <wp:extent cx="3637688" cy="437443"/>
             <wp:effectExtent b="0" l="0" r="0" t="0"/>
-            <wp:docPr id="3" name="image3.png"/>
+            <wp:docPr id="3" name="image4.png"/>
             <a:graphic>
               <a:graphicData uri="http://schemas.openxmlformats.org/drawingml/2006/picture">
                 <pic:pic>
                   <pic:nvPicPr>
-                    <pic:cNvPr id="0" name="image3.png"/>
+                    <pic:cNvPr id="0" name="image4.png"/>
                     <pic:cNvPicPr preferRelativeResize="0"/>
                   </pic:nvPicPr>
                   <pic:blipFill>
@@ -3194,12 +3194,12 @@
           <wp:inline distB="114300" distT="114300" distL="114300" distR="114300">
             <wp:extent cx="6120000" cy="508000"/>
             <wp:effectExtent b="0" l="0" r="0" t="0"/>
-            <wp:docPr id="5" name="image4.png"/>
+            <wp:docPr id="5" name="image8.png"/>
             <a:graphic>
               <a:graphicData uri="http://schemas.openxmlformats.org/drawingml/2006/picture">
                 <pic:pic>
                   <pic:nvPicPr>
-                    <pic:cNvPr id="0" name="image4.png"/>
+                    <pic:cNvPr id="0" name="image8.png"/>
                     <pic:cNvPicPr preferRelativeResize="0"/>
                   </pic:nvPicPr>
                   <pic:blipFill>
@@ -3414,7 +3414,7 @@
           <wp:inline distB="114300" distT="114300" distL="114300" distR="114300">
             <wp:extent cx="6120000" cy="1079500"/>
             <wp:effectExtent b="0" l="0" r="0" t="0"/>
-            <wp:docPr id="14" name="image13.png"/>
+            <wp:docPr id="13" name="image13.png"/>
             <a:graphic>
               <a:graphicData uri="http://schemas.openxmlformats.org/drawingml/2006/picture">
                 <pic:pic>
@@ -3483,12 +3483,12 @@
           <wp:inline distB="114300" distT="114300" distL="114300" distR="114300">
             <wp:extent cx="6120000" cy="1092200"/>
             <wp:effectExtent b="0" l="0" r="0" t="0"/>
-            <wp:docPr id="13" name="image15.png"/>
+            <wp:docPr id="12" name="image14.png"/>
             <a:graphic>
               <a:graphicData uri="http://schemas.openxmlformats.org/drawingml/2006/picture">
                 <pic:pic>
                   <pic:nvPicPr>
-                    <pic:cNvPr id="0" name="image15.png"/>
+                    <pic:cNvPr id="0" name="image14.png"/>
                     <pic:cNvPicPr preferRelativeResize="0"/>
                   </pic:nvPicPr>
                   <pic:blipFill>
@@ -3662,12 +3662,12 @@
           <wp:inline distB="114300" distT="114300" distL="114300" distR="114300">
             <wp:extent cx="4063838" cy="1747617"/>
             <wp:effectExtent b="0" l="0" r="0" t="0"/>
-            <wp:docPr id="10" name="image16.png"/>
+            <wp:docPr id="9" name="image10.png"/>
             <a:graphic>
               <a:graphicData uri="http://schemas.openxmlformats.org/drawingml/2006/picture">
                 <pic:pic>
                   <pic:nvPicPr>
-                    <pic:cNvPr id="0" name="image16.png"/>
+                    <pic:cNvPr id="0" name="image10.png"/>
                     <pic:cNvPicPr preferRelativeResize="0"/>
                   </pic:nvPicPr>
                   <pic:blipFill>
@@ -3770,12 +3770,12 @@
           <wp:inline distB="114300" distT="114300" distL="114300" distR="114300">
             <wp:extent cx="6120000" cy="469900"/>
             <wp:effectExtent b="0" l="0" r="0" t="0"/>
-            <wp:docPr id="16" name="image7.png"/>
+            <wp:docPr id="15" name="image16.png"/>
             <a:graphic>
               <a:graphicData uri="http://schemas.openxmlformats.org/drawingml/2006/picture">
                 <pic:pic>
                   <pic:nvPicPr>
-                    <pic:cNvPr id="0" name="image7.png"/>
+                    <pic:cNvPr id="0" name="image16.png"/>
                     <pic:cNvPicPr preferRelativeResize="0"/>
                   </pic:nvPicPr>
                   <pic:blipFill>
@@ -3969,7 +3969,21 @@
         <w:rPr>
           <w:rtl w:val="0"/>
         </w:rPr>
-        <w:t xml:space="preserve">Establecerá 3 réplicas. Si tras lanzarlo vemos los “Pods”:</w:t>
+        <w:t xml:space="preserve">Establecerá 3 réplicas. Si tras lanzarlo vemos los “</w:t>
+      </w:r>
+      <w:r>
+        <w:rPr>
+          <w:b w:val="1"/>
+          <w:i w:val="1"/>
+          <w:rtl w:val="0"/>
+        </w:rPr>
+        <w:t xml:space="preserve">Pods</w:t>
+      </w:r>
+      <w:r>
+        <w:rPr>
+          <w:rtl w:val="0"/>
+        </w:rPr>
+        <w:t xml:space="preserve">”:</w:t>
       </w:r>
     </w:p>
     <w:tbl>
@@ -4057,12 +4071,12 @@
           <wp:inline distB="114300" distT="114300" distL="114300" distR="114300">
             <wp:extent cx="6120000" cy="914400"/>
             <wp:effectExtent b="0" l="0" r="0" t="0"/>
-            <wp:docPr id="1" name="image17.png"/>
+            <wp:docPr id="1" name="image1.png"/>
             <a:graphic>
               <a:graphicData uri="http://schemas.openxmlformats.org/drawingml/2006/picture">
                 <pic:pic>
                   <pic:nvPicPr>
-                    <pic:cNvPr id="0" name="image17.png"/>
+                    <pic:cNvPr id="0" name="image1.png"/>
                     <pic:cNvPicPr preferRelativeResize="0"/>
                   </pic:nvPicPr>
                   <pic:blipFill>
@@ -4135,7 +4149,21 @@
         <w:rPr>
           <w:rtl w:val="0"/>
         </w:rPr>
-        <w:t xml:space="preserve">Si queremos que “Kubernetes” realice un autoescalado, nada tan fácil como ejecutar:</w:t>
+        <w:t xml:space="preserve">Si queremos que “</w:t>
+      </w:r>
+      <w:r>
+        <w:rPr>
+          <w:b w:val="1"/>
+          <w:i w:val="1"/>
+          <w:rtl w:val="0"/>
+        </w:rPr>
+        <w:t xml:space="preserve">Kubernetes</w:t>
+      </w:r>
+      <w:r>
+        <w:rPr>
+          <w:rtl w:val="0"/>
+        </w:rPr>
+        <w:t xml:space="preserve">” realice un autoescalado, nada tan fácil como ejecutar:</w:t>
       </w:r>
     </w:p>
     <w:tbl>
@@ -4223,12 +4251,12 @@
           <wp:inline distB="114300" distT="114300" distL="114300" distR="114300">
             <wp:extent cx="6120000" cy="2108200"/>
             <wp:effectExtent b="0" l="0" r="0" t="0"/>
-            <wp:docPr id="17" name="image10.png"/>
+            <wp:docPr id="16" name="image19.png"/>
             <a:graphic>
               <a:graphicData uri="http://schemas.openxmlformats.org/drawingml/2006/picture">
                 <pic:pic>
                   <pic:nvPicPr>
-                    <pic:cNvPr id="0" name="image10.png"/>
+                    <pic:cNvPr id="0" name="image19.png"/>
                     <pic:cNvPicPr preferRelativeResize="0"/>
                   </pic:nvPicPr>
                   <pic:blipFill>
@@ -4490,7 +4518,7 @@
                 <w:shd w:fill="f8f8f8" w:val="clear"/>
                 <w:rtl w:val="0"/>
               </w:rPr>
-              <w:t xml:space="preserve">kubectl delete service midesliegue-http</w:t>
+              <w:t xml:space="preserve">kubectl delete service midespliegue-http</w:t>
             </w:r>
             <w:r>
               <w:rPr>
@@ -5395,12 +5423,12 @@
           <wp:inline distB="114300" distT="114300" distL="114300" distR="114300">
             <wp:extent cx="6120000" cy="254000"/>
             <wp:effectExtent b="0" l="0" r="0" t="0"/>
-            <wp:docPr id="6" name="image12.png"/>
+            <wp:docPr id="6" name="image7.png"/>
             <a:graphic>
               <a:graphicData uri="http://schemas.openxmlformats.org/drawingml/2006/picture">
                 <pic:pic>
                   <pic:nvPicPr>
-                    <pic:cNvPr id="0" name="image12.png"/>
+                    <pic:cNvPr id="0" name="image7.png"/>
                     <pic:cNvPicPr preferRelativeResize="0"/>
                   </pic:nvPicPr>
                   <pic:blipFill>
@@ -5891,12 +5919,12 @@
           <wp:inline distB="114300" distT="114300" distL="114300" distR="114300">
             <wp:extent cx="6120000" cy="1384300"/>
             <wp:effectExtent b="0" l="0" r="0" t="0"/>
-            <wp:docPr id="11" name="image9.png"/>
+            <wp:docPr id="10" name="image11.png"/>
             <a:graphic>
               <a:graphicData uri="http://schemas.openxmlformats.org/drawingml/2006/picture">
                 <pic:pic>
                   <pic:nvPicPr>
-                    <pic:cNvPr id="0" name="image9.png"/>
+                    <pic:cNvPr id="0" name="image11.png"/>
                     <pic:cNvPicPr preferRelativeResize="0"/>
                   </pic:nvPicPr>
                   <pic:blipFill>
@@ -6428,7 +6456,7 @@
                 <w:shd w:fill="f8f8f8" w:val="clear"/>
                 <w:rtl w:val="0"/>
               </w:rPr>
-              <w:t xml:space="preserve">"deployment.yaml"</w:t>
+              <w:t xml:space="preserve">"autoscale.yaml"</w:t>
             </w:r>
             <w:r>
               <w:rPr>
@@ -6498,12 +6526,12 @@
           <wp:inline distB="114300" distT="114300" distL="114300" distR="114300">
             <wp:extent cx="6120000" cy="1968500"/>
             <wp:effectExtent b="0" l="0" r="0" t="0"/>
-            <wp:docPr id="12" name="image11.png"/>
+            <wp:docPr id="11" name="image12.png"/>
             <a:graphic>
               <a:graphicData uri="http://schemas.openxmlformats.org/drawingml/2006/picture">
                 <pic:pic>
                   <pic:nvPicPr>
-                    <pic:cNvPr id="0" name="image11.png"/>
+                    <pic:cNvPr id="0" name="image12.png"/>
                     <pic:cNvPicPr preferRelativeResize="0"/>
                   </pic:nvPicPr>
                   <pic:blipFill>

</xml_diff>